<commit_message>
ajustes para que se puedan modificar las observaciones de las imagenesa y tambien para que se grabe todo el formualrio de agua potable incluyendo la parte de abajo
</commit_message>
<xml_diff>
--- a/anotacines de aplicamos.docx
+++ b/anotacines de aplicamos.docx
@@ -346,6 +346,75 @@
       </w:r>
       <w:r>
         <w:t xml:space="preserve">l texto de las imágenes </w:t>
+      </w:r>
+    </w:p>
+    <w:p>
+      <w:r>
+        <w:t xml:space="preserve">Esta edición ya esta para agua potable falta implementarlo para aguas lluvias y contra incendios </w:t>
+      </w:r>
+    </w:p>
+    <w:p/>
+    <w:p>
+      <w:r>
+        <w:t>Bueno ahora revisar porque no esta guardando la parte de debajo de los diagnósticos</w:t>
+      </w:r>
+    </w:p>
+    <w:p>
+      <w:r>
+        <w:t xml:space="preserve">Comenzare con el e de agua potable </w:t>
+      </w:r>
+    </w:p>
+    <w:p>
+      <w:r>
+        <w:t xml:space="preserve">Hay que hacer un cambio den la base de datos para partir el campo presión del trabajo en </w:t>
+      </w:r>
+      <w:proofErr w:type="spellStart"/>
+      <w:r>
+        <w:t>on</w:t>
+      </w:r>
+      <w:proofErr w:type="spellEnd"/>
+      <w:r>
+        <w:t xml:space="preserve"> y en off dejare </w:t>
+      </w:r>
+      <w:proofErr w:type="spellStart"/>
+      <w:r>
+        <w:t>presionTrabajo</w:t>
+      </w:r>
+      <w:proofErr w:type="spellEnd"/>
+      <w:r>
+        <w:t xml:space="preserve"> y </w:t>
+      </w:r>
+      <w:proofErr w:type="spellStart"/>
+      <w:r>
+        <w:t>añadire</w:t>
+      </w:r>
+      <w:proofErr w:type="spellEnd"/>
+      <w:r>
+        <w:t xml:space="preserve"> </w:t>
+      </w:r>
+      <w:proofErr w:type="spellStart"/>
+      <w:r>
+        <w:t>presionTrabajoOff</w:t>
+      </w:r>
+      <w:proofErr w:type="spellEnd"/>
+    </w:p>
+    <w:p>
+      <w:r>
+        <w:t xml:space="preserve">Bueno ya hice esta modificación en los tres ambientes pruebas producción y </w:t>
+      </w:r>
+      <w:proofErr w:type="spellStart"/>
+      <w:r>
+        <w:t>alexrubiano</w:t>
+      </w:r>
+      <w:proofErr w:type="spellEnd"/>
+      <w:r>
+        <w:t xml:space="preserve"> pero solo para a</w:t>
+      </w:r>
+      <w:r>
+        <w:t>g</w:t>
+      </w:r>
+      <w:r>
+        <w:t xml:space="preserve">ua potable </w:t>
       </w:r>
     </w:p>
     <w:p/>

</xml_diff>

<commit_message>
ajustes para modificar observacion imagenes de aguas lluvias y contraincendio y se corrige que en agua potable no estaba guardando la informacion de la parte inferior del formulario
</commit_message>
<xml_diff>
--- a/anotacines de aplicamos.docx
+++ b/anotacines de aplicamos.docx
@@ -418,6 +418,54 @@
       </w:r>
     </w:p>
     <w:p/>
+    <w:p>
+      <w:r>
+        <w:t xml:space="preserve">Bueno ahora voy a </w:t>
+      </w:r>
+      <w:proofErr w:type="spellStart"/>
+      <w:r>
+        <w:t>a</w:t>
+      </w:r>
+      <w:proofErr w:type="spellEnd"/>
+      <w:r>
+        <w:t xml:space="preserve"> proceder a revisar lo que pasa cuando se agrega un tablero y como muestra la </w:t>
+      </w:r>
+      <w:proofErr w:type="spellStart"/>
+      <w:r>
+        <w:t>info</w:t>
+      </w:r>
+      <w:proofErr w:type="spellEnd"/>
+      <w:r>
+        <w:t xml:space="preserve"> existente para la parte de </w:t>
+      </w:r>
+      <w:proofErr w:type="spellStart"/>
+      <w:r>
+        <w:t>abjo</w:t>
+      </w:r>
+      <w:proofErr w:type="spellEnd"/>
+      <w:r>
+        <w:t xml:space="preserve"> del formulario </w:t>
+      </w:r>
+    </w:p>
+    <w:p/>
+    <w:p>
+      <w:r>
+        <w:t xml:space="preserve">Tambien debo revisar si esta manejando bien las sesiones de </w:t>
+      </w:r>
+      <w:proofErr w:type="spellStart"/>
+      <w:r>
+        <w:t>php</w:t>
+      </w:r>
+      <w:proofErr w:type="spellEnd"/>
+      <w:r>
+        <w:t xml:space="preserve"> para que grabe el nombre del técnico o del usuario que hizo el mantenimiento </w:t>
+      </w:r>
+    </w:p>
+    <w:p>
+      <w:r>
+        <w:t xml:space="preserve">Seria bueno tambien ajustar el tema de las imágenes par que sean en otra hoja </w:t>
+      </w:r>
+    </w:p>
     <w:p/>
     <w:p/>
     <w:p/>

</xml_diff>

<commit_message>
ajustes para que soicite el nombre el tecnico que realizo el ldiagnostico
</commit_message>
<xml_diff>
--- a/anotacines de aplicamos.docx
+++ b/anotacines de aplicamos.docx
@@ -464,6 +464,55 @@
     <w:p>
       <w:r>
         <w:t xml:space="preserve">Seria bueno tambien ajustar el tema de las imágenes par que sean en otra hoja </w:t>
+      </w:r>
+    </w:p>
+    <w:p>
+      <w:r>
+        <w:lastRenderedPageBreak/>
+        <w:t xml:space="preserve">Primero verificar como </w:t>
+      </w:r>
+      <w:proofErr w:type="spellStart"/>
+      <w:r>
+        <w:t>estamanejando</w:t>
+      </w:r>
+      <w:proofErr w:type="spellEnd"/>
+      <w:r>
+        <w:t xml:space="preserve"> lo de las sesiones </w:t>
+      </w:r>
+    </w:p>
+    <w:p>
+      <w:r>
+        <w:t xml:space="preserve">Lo primero colocare para que pida el técnico al momento de crear un diagnostico </w:t>
+      </w:r>
+      <w:proofErr w:type="spellStart"/>
+      <w:r>
+        <w:t>asi</w:t>
+      </w:r>
+      <w:proofErr w:type="spellEnd"/>
+      <w:r>
+        <w:t xml:space="preserve"> pues </w:t>
+      </w:r>
+      <w:proofErr w:type="spellStart"/>
+      <w:r>
+        <w:t>garaztizo</w:t>
+      </w:r>
+      <w:proofErr w:type="spellEnd"/>
+      <w:r>
+        <w:t xml:space="preserve"> que lo coloquen de forma correcta </w:t>
+      </w:r>
+    </w:p>
+    <w:p/>
+    <w:p>
+      <w:r>
+        <w:t xml:space="preserve">Revisar porque cuando voy a grabar una inspección contraincendios me avisa que falta un campo pero luego ya pasa y lo graba eso no puede ser </w:t>
+      </w:r>
+      <w:proofErr w:type="spellStart"/>
+      <w:r>
+        <w:t>asi</w:t>
+      </w:r>
+      <w:proofErr w:type="spellEnd"/>
+      <w:r>
+        <w:t xml:space="preserve"> </w:t>
       </w:r>
     </w:p>
     <w:p/>

</xml_diff>